<commit_message>
remove docx and add pdf
</commit_message>
<xml_diff>
--- a/Lokaverkefni.docx
+++ b/Lokaverkefni.docx
@@ -6073,11 +6073,8 @@
     </w:p>
     <w:p>
       <w:pPr>
+        <w:keepNext/>
         <w:jc w:val="center"/>
-        <w:rPr>
-          <w:color w:val="FF0000"/>
-          <w:lang w:val="en-US"/>
-        </w:rPr>
       </w:pPr>
       <w:r>
         <w:rPr>
@@ -6145,6 +6142,51 @@
     </w:p>
     <w:p>
       <w:pPr>
+        <w:pStyle w:val="Caption"/>
+        <w:jc w:val="center"/>
+        <w:rPr>
+          <w:color w:val="FF0000"/>
+          <w:lang w:val="en-US"/>
+        </w:rPr>
+      </w:pPr>
+      <w:r>
+        <w:t xml:space="preserve">Figure </w:t>
+      </w:r>
+      <w:fldSimple w:instr=" SEQ Figure \* ARABIC ">
+        <w:r>
+          <w:rPr>
+            <w:noProof/>
+          </w:rPr>
+          <w:t>5</w:t>
+        </w:r>
+      </w:fldSimple>
+      <w:r>
+        <w:t xml:space="preserve">: </w:t>
+      </w:r>
+      <w:r>
+        <w:t>User interface for patent space visualization tool</w:t>
+      </w:r>
+      <w:r>
+        <w:rPr>
+          <w:noProof/>
+        </w:rPr>
+        <w:t xml:space="preserve"> </w:t>
+      </w:r>
+      <w:r>
+        <w:rPr>
+          <w:noProof/>
+        </w:rPr>
+        <w:t xml:space="preserve">with the results of the search </w:t>
+      </w:r>
+      <w:r>
+        <w:rPr>
+          <w:noProof/>
+        </w:rPr>
+        <w:t>and patents colored based on if they contain a certain term or not</w:t>
+      </w:r>
+    </w:p>
+    <w:p>
+      <w:pPr>
         <w:rPr>
           <w:lang w:val="en-US"/>
         </w:rPr>
@@ -6165,11 +6207,8 @@
     </w:p>
     <w:p>
       <w:pPr>
+        <w:keepNext/>
         <w:jc w:val="center"/>
-        <w:rPr>
-          <w:color w:val="FF0000"/>
-          <w:lang w:val="en-US"/>
-        </w:rPr>
       </w:pPr>
       <w:r>
         <w:rPr>
@@ -6237,30 +6276,78 @@
     </w:p>
     <w:p>
       <w:pPr>
-        <w:rPr>
-          <w:lang w:val="en-US"/>
-        </w:rPr>
-      </w:pPr>
-      <w:r>
-        <w:rPr>
-          <w:lang w:val="en-US"/>
-        </w:rPr>
-        <w:t>The u</w:t>
-      </w:r>
-      <w:r>
-        <w:rPr>
-          <w:lang w:val="en-US"/>
-        </w:rPr>
-        <w:t>ser then finally drags a shape around the most prominent clusters of patents labeled with the ‘social’ search term and then goes to the next tab.</w:t>
-      </w:r>
+        <w:pStyle w:val="Caption"/>
+        <w:jc w:val="center"/>
+        <w:rPr>
+          <w:color w:val="FF0000"/>
+          <w:lang w:val="en-US"/>
+        </w:rPr>
+      </w:pPr>
+      <w:r>
+        <w:t xml:space="preserve">Figure </w:t>
+      </w:r>
+      <w:fldSimple w:instr=" SEQ Figure \* ARABIC ">
+        <w:r>
+          <w:rPr>
+            <w:noProof/>
+          </w:rPr>
+          <w:t>6</w:t>
+        </w:r>
+      </w:fldSimple>
+      <w:r>
+        <w:t xml:space="preserve">: </w:t>
+      </w:r>
+      <w:r>
+        <w:t xml:space="preserve">User interface for patent space visualization tool with the results of the search and patents </w:t>
+      </w:r>
+      <w:proofErr w:type="spellStart"/>
+      <w:r>
+        <w:t>colored</w:t>
+      </w:r>
+      <w:proofErr w:type="spellEnd"/>
+      <w:r>
+        <w:t xml:space="preserve"> based on if they contain a certain term or no</w:t>
+      </w:r>
+      <w:r>
+        <w:t xml:space="preserve">t, with more </w:t>
+      </w:r>
+      <w:proofErr w:type="spellStart"/>
+      <w:r>
+        <w:t>colors</w:t>
+      </w:r>
+      <w:proofErr w:type="spellEnd"/>
+      <w:r>
+        <w:t xml:space="preserve"> and more terms that show the clustering of patents with certain </w:t>
+      </w:r>
+      <w:proofErr w:type="gramStart"/>
+      <w:r>
+        <w:t>terms</w:t>
+      </w:r>
+      <w:proofErr w:type="gramEnd"/>
     </w:p>
     <w:p>
       <w:pPr>
+        <w:rPr>
+          <w:lang w:val="en-US"/>
+        </w:rPr>
+      </w:pPr>
+      <w:r>
+        <w:rPr>
+          <w:lang w:val="en-US"/>
+        </w:rPr>
+        <w:t>The u</w:t>
+      </w:r>
+      <w:r>
+        <w:rPr>
+          <w:lang w:val="en-US"/>
+        </w:rPr>
+        <w:t>ser then finally drags a shape around the most prominent clusters of patents labeled with the ‘social’ search term and then goes to the next tab.</w:t>
+      </w:r>
+    </w:p>
+    <w:p>
+      <w:pPr>
+        <w:keepNext/>
         <w:jc w:val="center"/>
-        <w:rPr>
-          <w:color w:val="FF0000"/>
-          <w:lang w:val="en-US"/>
-        </w:rPr>
       </w:pPr>
       <w:r>
         <w:rPr>
@@ -6320,6 +6407,70 @@
     </w:p>
     <w:p>
       <w:pPr>
+        <w:pStyle w:val="Caption"/>
+        <w:jc w:val="center"/>
+        <w:rPr>
+          <w:color w:val="FF0000"/>
+          <w:lang w:val="en-US"/>
+        </w:rPr>
+      </w:pPr>
+      <w:r>
+        <w:t xml:space="preserve">Figure </w:t>
+      </w:r>
+      <w:fldSimple w:instr=" SEQ Figure \* ARABIC ">
+        <w:r>
+          <w:rPr>
+            <w:noProof/>
+          </w:rPr>
+          <w:t>7</w:t>
+        </w:r>
+      </w:fldSimple>
+      <w:r>
+        <w:t xml:space="preserve">: </w:t>
+      </w:r>
+      <w:r>
+        <w:t xml:space="preserve">: </w:t>
+      </w:r>
+      <w:r>
+        <w:t xml:space="preserve">User interface for patent space visualization tool with the results of the search and patents </w:t>
+      </w:r>
+      <w:proofErr w:type="spellStart"/>
+      <w:r>
+        <w:t>colored</w:t>
+      </w:r>
+      <w:proofErr w:type="spellEnd"/>
+      <w:r>
+        <w:t xml:space="preserve"> based on if they contain a certain term or no</w:t>
+      </w:r>
+      <w:r>
+        <w:t xml:space="preserve">t, with more </w:t>
+      </w:r>
+      <w:proofErr w:type="spellStart"/>
+      <w:r>
+        <w:t>colors</w:t>
+      </w:r>
+      <w:proofErr w:type="spellEnd"/>
+      <w:r>
+        <w:t xml:space="preserve"> and more terms that show the clustering of patents with certain term</w:t>
+      </w:r>
+      <w:r>
+        <w:t>s. Here we also see highlighted, a region with patents containing the words “</w:t>
+      </w:r>
+      <w:proofErr w:type="gramStart"/>
+      <w:r>
+        <w:t>social”</w:t>
+      </w:r>
+      <w:proofErr w:type="gramEnd"/>
+      <w:r>
+        <w:rPr>
+          <w:color w:val="FF0000"/>
+          <w:lang w:val="en-US"/>
+        </w:rPr>
+        <w:t xml:space="preserve"> </w:t>
+      </w:r>
+    </w:p>
+    <w:p>
+      <w:pPr>
         <w:rPr>
           <w:lang w:val="en-US"/>
         </w:rPr>
@@ -6425,11 +6576,8 @@
     </w:p>
     <w:p>
       <w:pPr>
+        <w:keepNext/>
         <w:jc w:val="center"/>
-        <w:rPr>
-          <w:color w:val="FF0000"/>
-          <w:lang w:val="en-US"/>
-        </w:rPr>
       </w:pPr>
       <w:r>
         <w:rPr>
@@ -6489,21 +6637,26 @@
     </w:p>
     <w:p>
       <w:pPr>
-        <w:rPr>
-          <w:lang w:val="en-US"/>
-        </w:rPr>
-      </w:pPr>
-      <w:r>
-        <w:rPr>
-          <w:lang w:val="en-US"/>
-        </w:rPr>
-        <w:t>The us</w:t>
-      </w:r>
-      <w:r>
-        <w:rPr>
-          <w:lang w:val="en-US"/>
-        </w:rPr>
-        <w:t>er is interested in seeing how the acquisition of patents by Facebook has developed and if there is some trend that can give insight. The user double-clicks on Facebooks label in the legend and is presented with a similar graph where Facebooks patent history has been isolated.</w:t>
+        <w:pStyle w:val="Caption"/>
+        <w:jc w:val="center"/>
+        <w:rPr>
+          <w:color w:val="FF0000"/>
+          <w:lang w:val="en-US"/>
+        </w:rPr>
+      </w:pPr>
+      <w:r>
+        <w:t xml:space="preserve">Figure </w:t>
+      </w:r>
+      <w:fldSimple w:instr=" SEQ Figure \* ARABIC ">
+        <w:r>
+          <w:rPr>
+            <w:noProof/>
+          </w:rPr>
+          <w:t>8</w:t>
+        </w:r>
+      </w:fldSimple>
+      <w:r>
+        <w:t>: The second part of the UI with a timeline of the highlighted patents from the previous image and a breakdown of which companies own these patents.</w:t>
       </w:r>
     </w:p>
     <w:p>
@@ -6511,6 +6664,23 @@
         <w:rPr>
           <w:lang w:val="en-US"/>
         </w:rPr>
+      </w:pPr>
+      <w:r>
+        <w:rPr>
+          <w:lang w:val="en-US"/>
+        </w:rPr>
+        <w:t>The us</w:t>
+      </w:r>
+      <w:r>
+        <w:rPr>
+          <w:lang w:val="en-US"/>
+        </w:rPr>
+        <w:t>er is interested in seeing how the acquisition of patents by Facebook has developed and if there is some trend that can give insight. The user double-clicks on Facebooks label in the legend and is presented with a similar graph where Facebooks patent history has been isolated.</w:t>
+      </w:r>
+    </w:p>
+    <w:p>
+      <w:pPr>
+        <w:keepNext/>
       </w:pPr>
       <w:r>
         <w:rPr>
@@ -6566,6 +6736,39 @@
             </a:graphic>
           </wp:inline>
         </w:drawing>
+      </w:r>
+    </w:p>
+    <w:p>
+      <w:pPr>
+        <w:pStyle w:val="Caption"/>
+        <w:rPr>
+          <w:lang w:val="en-US"/>
+        </w:rPr>
+      </w:pPr>
+      <w:r>
+        <w:t xml:space="preserve">Figure </w:t>
+      </w:r>
+      <w:fldSimple w:instr=" SEQ Figure \* ARABIC ">
+        <w:r>
+          <w:rPr>
+            <w:noProof/>
+          </w:rPr>
+          <w:t>9</w:t>
+        </w:r>
+      </w:fldSimple>
+      <w:r>
+        <w:t>: The second part of the UI with a timeline of the highlighted patents from the previous image</w:t>
+      </w:r>
+      <w:r>
+        <w:t xml:space="preserve">, but now one of the companies (Facebook) is selected and we see how the number of patents </w:t>
+      </w:r>
+      <w:proofErr w:type="spellStart"/>
+      <w:r>
+        <w:t>thet</w:t>
+      </w:r>
+      <w:proofErr w:type="spellEnd"/>
+      <w:r>
+        <w:t xml:space="preserve"> own over time has grown in recent years.</w:t>
       </w:r>
     </w:p>
     <w:sectPr>

</xml_diff>